<commit_message>
moving back to original mobilebot commit
building out a submodule for botlab does not work for us. Creating a separate repo instead.
</commit_message>
<xml_diff>
--- a/documentation/Observations.docx
+++ b/documentation/Observations.docx
@@ -334,9 +334,6 @@
       <w:r>
         <w:t xml:space="preserve">The encoder script turns were very accurate and often resulted in a close to 90-degree turn. Although the MBOT had already tracked off of its given route </w:t>
       </w:r>
-      <w:r>
-        <w:t>the encoder script still made a better square than the timed script.</w:t>
-      </w:r>
     </w:p>
     <w:p/>
     <w:p>
@@ -359,13 +356,7 @@
         <w:tab/>
       </w:r>
       <w:r>
-        <w:t>Overall</w:t>
-      </w:r>
-      <w:r>
-        <w:t>,</w:t>
-      </w:r>
-      <w:r>
-        <w:t xml:space="preserve"> the encoder script did a much better job at ensuring the robot traveled one meter and turned 90 degrees.</w:t>
+        <w:t>Overall the encoder script did a much better job at ensuring the robot traveled one meter and turned 90 degrees.</w:t>
       </w:r>
       <w:r>
         <w:t xml:space="preserve"> </w:t>

</xml_diff>

<commit_message>
this is recovery from original branch
</commit_message>
<xml_diff>
--- a/documentation/Observations.docx
+++ b/documentation/Observations.docx
@@ -334,6 +334,9 @@
       <w:r>
         <w:t xml:space="preserve">The encoder script turns were very accurate and often resulted in a close to 90-degree turn. Although the MBOT had already tracked off of its given route </w:t>
       </w:r>
+      <w:r>
+        <w:t>the encoder script still made a better square than the timed script.</w:t>
+      </w:r>
     </w:p>
     <w:p/>
     <w:p>
@@ -356,7 +359,13 @@
         <w:tab/>
       </w:r>
       <w:r>
-        <w:t>Overall the encoder script did a much better job at ensuring the robot traveled one meter and turned 90 degrees.</w:t>
+        <w:t>Overall</w:t>
+      </w:r>
+      <w:r>
+        <w:t>,</w:t>
+      </w:r>
+      <w:r>
+        <w:t xml:space="preserve"> the encoder script did a much better job at ensuring the robot traveled one meter and turned 90 degrees.</w:t>
       </w:r>
       <w:r>
         <w:t xml:space="preserve"> </w:t>

</xml_diff>